<commit_message>
massive ai usage for summary and skill generation
</commit_message>
<xml_diff>
--- a/assets/docx/resume_1.docx
+++ b/assets/docx/resume_1.docx
@@ -1,6 +1,6 @@
 
 <file path=word/document.xml><?xml version="1.0" encoding="utf-8"?>
-<w:document xmlns:wpc="http://schemas.microsoft.com/office/word/2010/wordprocessingCanvas" xmlns:cx="http://schemas.microsoft.com/office/drawing/2014/chartex" xmlns:cx1="http://schemas.microsoft.com/office/drawing/2015/9/8/chartex" xmlns:cx2="http://schemas.microsoft.com/office/drawing/2015/10/21/chartex" xmlns:cx3="http://schemas.microsoft.com/office/drawing/2016/5/9/chartex" xmlns:cx4="http://schemas.microsoft.com/office/drawing/2016/5/10/chartex" xmlns:cx5="http://schemas.microsoft.com/office/drawing/2016/5/11/chartex" xmlns:cx6="http://schemas.microsoft.com/office/drawing/2016/5/12/chartex" xmlns:cx7="http://schemas.microsoft.com/office/drawing/2016/5/13/chartex" xmlns:cx8="http://schemas.microsoft.com/office/drawing/2016/5/14/chartex" xmlns:mc="http://schemas.openxmlformats.org/markup-compatibility/2006" xmlns:aink="http://schemas.microsoft.com/office/drawing/2016/ink" xmlns:am3d="http://schemas.microsoft.com/office/drawing/2017/model3d" xmlns:o="urn:schemas-microsoft-com:office:office" xmlns:r="http://schemas.openxmlformats.org/officeDocument/2006/relationships" xmlns:m="http://schemas.openxmlformats.org/officeDocument/2006/math" xmlns:v="urn:schemas-microsoft-com:vml" xmlns:wp14="http://schemas.microsoft.com/office/word/2010/wordprocessingDrawing" xmlns:wp="http://schemas.openxmlformats.org/drawingml/2006/wordprocessingDrawing" xmlns:w10="urn:schemas-microsoft-com:office:word" xmlns:w="http://schemas.openxmlformats.org/wordprocessingml/2006/main" xmlns:w14="http://schemas.microsoft.com/office/word/2010/wordml" xmlns:w15="http://schemas.microsoft.com/office/word/2012/wordml" xmlns:w16cex="http://schemas.microsoft.com/office/word/2018/wordml/cex" xmlns:w16cid="http://schemas.microsoft.com/office/word/2016/wordml/cid" xmlns:w16="http://schemas.microsoft.com/office/word/2018/wordml" xmlns:w16se="http://schemas.microsoft.com/office/word/2015/wordml/symex" xmlns:wpg="http://schemas.microsoft.com/office/word/2010/wordprocessingGroup" xmlns:wpi="http://schemas.microsoft.com/office/word/2010/wordprocessingInk" xmlns:wne="http://schemas.microsoft.com/office/word/2006/wordml" xmlns:wps="http://schemas.microsoft.com/office/word/2010/wordprocessingShape" mc:Ignorable="w14 w15 w16se w16cid w16 w16cex wp14">
+<w:document xmlns:wpc="http://schemas.microsoft.com/office/word/2010/wordprocessingCanvas" xmlns:cx="http://schemas.microsoft.com/office/drawing/2014/chartex" xmlns:cx1="http://schemas.microsoft.com/office/drawing/2015/9/8/chartex" xmlns:cx2="http://schemas.microsoft.com/office/drawing/2015/10/21/chartex" xmlns:cx3="http://schemas.microsoft.com/office/drawing/2016/5/9/chartex" xmlns:cx4="http://schemas.microsoft.com/office/drawing/2016/5/10/chartex" xmlns:cx5="http://schemas.microsoft.com/office/drawing/2016/5/11/chartex" xmlns:cx6="http://schemas.microsoft.com/office/drawing/2016/5/12/chartex" xmlns:cx7="http://schemas.microsoft.com/office/drawing/2016/5/13/chartex" xmlns:cx8="http://schemas.microsoft.com/office/drawing/2016/5/14/chartex" xmlns:mc="http://schemas.openxmlformats.org/markup-compatibility/2006" xmlns:aink="http://schemas.microsoft.com/office/drawing/2016/ink" xmlns:am3d="http://schemas.microsoft.com/office/drawing/2017/model3d" xmlns:o="urn:schemas-microsoft-com:office:office" xmlns:oel="http://schemas.microsoft.com/office/2019/extlst" xmlns:r="http://schemas.openxmlformats.org/officeDocument/2006/relationships" xmlns:m="http://schemas.openxmlformats.org/officeDocument/2006/math" xmlns:v="urn:schemas-microsoft-com:vml" xmlns:wp14="http://schemas.microsoft.com/office/word/2010/wordprocessingDrawing" xmlns:wp="http://schemas.openxmlformats.org/drawingml/2006/wordprocessingDrawing" xmlns:w10="urn:schemas-microsoft-com:office:word" xmlns:w="http://schemas.openxmlformats.org/wordprocessingml/2006/main" xmlns:w14="http://schemas.microsoft.com/office/word/2010/wordml" xmlns:w15="http://schemas.microsoft.com/office/word/2012/wordml" xmlns:w16cex="http://schemas.microsoft.com/office/word/2018/wordml/cex" xmlns:w16cid="http://schemas.microsoft.com/office/word/2016/wordml/cid" xmlns:w16="http://schemas.microsoft.com/office/word/2018/wordml" xmlns:w16sdtdh="http://schemas.microsoft.com/office/word/2020/wordml/sdtdatahash" xmlns:w16se="http://schemas.microsoft.com/office/word/2015/wordml/symex" xmlns:wpg="http://schemas.microsoft.com/office/word/2010/wordprocessingGroup" xmlns:wpi="http://schemas.microsoft.com/office/word/2010/wordprocessingInk" xmlns:wne="http://schemas.microsoft.com/office/word/2006/wordml" xmlns:wps="http://schemas.microsoft.com/office/word/2010/wordprocessingShape" mc:Ignorable="w14 w15 w16se w16cid w16 w16cex w16sdtdh wp14">
   <w:background w:color="FFFFFF"/>
   <w:body>
     <w:p>
@@ -385,8 +385,6 @@
               </w:rPr>
               <w:t>{GH}</w:t>
             </w:r>
-            <w:bookmarkStart w:id="0" w:name="_GoBack"/>
-            <w:bookmarkEnd w:id="0"/>
           </w:p>
         </w:tc>
       </w:tr>
@@ -433,14 +431,14 @@
         <w:tblLook w:val="04A0" w:firstRow="1" w:lastRow="0" w:firstColumn="1" w:lastColumn="0" w:noHBand="0" w:noVBand="1"/>
       </w:tblPr>
       <w:tblGrid>
-        <w:gridCol w:w="3121"/>
-        <w:gridCol w:w="283"/>
-        <w:gridCol w:w="6496"/>
+        <w:gridCol w:w="3600"/>
+        <w:gridCol w:w="180"/>
+        <w:gridCol w:w="6120"/>
       </w:tblGrid>
       <w:tr>
         <w:tc>
           <w:tcPr>
-            <w:tcW w:w="3121" w:type="dxa"/>
+            <w:tcW w:w="3600" w:type="dxa"/>
             <w:shd w:val="clear" w:color="auto" w:fill="auto"/>
           </w:tcPr>
           <w:p>
@@ -459,13 +457,13 @@
                 <w:b/>
                 <w:bCs/>
               </w:rPr>
-              <w:t>Basic Skills</w:t>
+              <w:t>{category}</w:t>
             </w:r>
           </w:p>
         </w:tc>
         <w:tc>
           <w:tcPr>
-            <w:tcW w:w="283" w:type="dxa"/>
+            <w:tcW w:w="180" w:type="dxa"/>
             <w:shd w:val="clear" w:color="auto" w:fill="auto"/>
           </w:tcPr>
           <w:p>
@@ -480,7 +478,7 @@
         </w:tc>
         <w:tc>
           <w:tcPr>
-            <w:tcW w:w="6496" w:type="dxa"/>
+            <w:tcW w:w="6120" w:type="dxa"/>
             <w:shd w:val="clear" w:color="auto" w:fill="auto"/>
           </w:tcPr>
           <w:p>
@@ -488,109 +486,6 @@
               <w:spacing w:line="360" w:lineRule="auto"/>
               <w:rPr>
                 <w:rFonts w:ascii="Arial Unicode MS" w:eastAsia="Arial Unicode MS" w:hAnsi="Arial Unicode MS"/>
-              </w:rPr>
-            </w:pPr>
-            <w:r>
-              <w:rPr>
-                <w:rFonts w:ascii="Arial Unicode MS" w:eastAsia="Arial Unicode MS" w:hAnsi="Arial Unicode MS"/>
-              </w:rPr>
-              <w:t>HTML • CSS • Java</w:t>
-            </w:r>
-            <w:r>
-              <w:rPr>
-                <w:rFonts w:ascii="Arial Unicode MS" w:eastAsia="Arial Unicode MS" w:hAnsi="Arial Unicode MS"/>
-              </w:rPr>
-              <w:t>S</w:t>
-            </w:r>
-            <w:r>
-              <w:rPr>
-                <w:rFonts w:ascii="Arial Unicode MS" w:eastAsia="Arial Unicode MS" w:hAnsi="Arial Unicode MS"/>
-              </w:rPr>
-              <w:t>cript</w:t>
-            </w:r>
-            <w:r>
-              <w:rPr>
-                <w:rFonts w:ascii="Arial Unicode MS" w:eastAsia="Arial Unicode MS" w:hAnsi="Arial Unicode MS"/>
-              </w:rPr>
-              <w:t>/Typescript</w:t>
-            </w:r>
-            <w:r>
-              <w:rPr>
-                <w:rFonts w:ascii="Arial Unicode MS" w:eastAsia="Arial Unicode MS" w:hAnsi="Arial Unicode MS"/>
-              </w:rPr>
-              <w:t xml:space="preserve"> • </w:t>
-            </w:r>
-            <w:r>
-              <w:rPr>
-                <w:rFonts w:ascii="Arial Unicode MS" w:eastAsia="Arial Unicode MS" w:hAnsi="Arial Unicode MS"/>
-              </w:rPr>
-              <w:t>Python</w:t>
-            </w:r>
-            <w:r>
-              <w:rPr>
-                <w:rFonts w:ascii="Arial Unicode MS" w:eastAsia="Arial Unicode MS" w:hAnsi="Arial Unicode MS"/>
-              </w:rPr>
-              <w:t xml:space="preserve"> • </w:t>
-            </w:r>
-            <w:r>
-              <w:rPr>
-                <w:rFonts w:ascii="Arial Unicode MS" w:eastAsia="Arial Unicode MS" w:hAnsi="Arial Unicode MS"/>
-              </w:rPr>
-              <w:t>Git</w:t>
-            </w:r>
-          </w:p>
-        </w:tc>
-      </w:tr>
-      <w:tr>
-        <w:tc>
-          <w:tcPr>
-            <w:tcW w:w="3121" w:type="dxa"/>
-            <w:shd w:val="clear" w:color="auto" w:fill="auto"/>
-          </w:tcPr>
-          <w:p>
-            <w:pPr>
-              <w:spacing w:line="360" w:lineRule="auto"/>
-              <w:jc w:val="right"/>
-              <w:rPr>
-                <w:rFonts w:ascii="Times New Roman" w:eastAsia="Times New Roman" w:hAnsi="Times New Roman"/>
-                <w:b/>
-                <w:bCs/>
-              </w:rPr>
-            </w:pPr>
-            <w:r>
-              <w:rPr>
-                <w:rFonts w:ascii="Arial Unicode MS" w:eastAsia="Arial Unicode MS" w:hAnsi="Arial Unicode MS"/>
-                <w:b/>
-                <w:bCs/>
-              </w:rPr>
-              <w:t>{category}</w:t>
-            </w:r>
-          </w:p>
-        </w:tc>
-        <w:tc>
-          <w:tcPr>
-            <w:tcW w:w="283" w:type="dxa"/>
-            <w:shd w:val="clear" w:color="auto" w:fill="auto"/>
-          </w:tcPr>
-          <w:p>
-            <w:pPr>
-              <w:spacing w:line="360" w:lineRule="auto"/>
-              <w:rPr>
-                <w:rFonts w:ascii="Arial Unicode MS" w:eastAsia="Arial Unicode MS" w:hAnsi="Arial Unicode MS"/>
-              </w:rPr>
-            </w:pPr>
-          </w:p>
-        </w:tc>
-        <w:tc>
-          <w:tcPr>
-            <w:tcW w:w="6496" w:type="dxa"/>
-            <w:shd w:val="clear" w:color="auto" w:fill="auto"/>
-          </w:tcPr>
-          <w:p>
-            <w:pPr>
-              <w:spacing w:line="360" w:lineRule="auto"/>
-              <w:rPr>
-                <w:rFonts w:ascii="Times New Roman" w:eastAsia="Times New Roman" w:hAnsi="Times New Roman"/>
               </w:rPr>
             </w:pPr>
             <w:r>
@@ -605,7 +500,7 @@
       <w:tr>
         <w:tc>
           <w:tcPr>
-            <w:tcW w:w="3121" w:type="dxa"/>
+            <w:tcW w:w="3600" w:type="dxa"/>
             <w:shd w:val="clear" w:color="auto" w:fill="auto"/>
           </w:tcPr>
           <w:p>
@@ -630,7 +525,7 @@
         </w:tc>
         <w:tc>
           <w:tcPr>
-            <w:tcW w:w="283" w:type="dxa"/>
+            <w:tcW w:w="180" w:type="dxa"/>
             <w:shd w:val="clear" w:color="auto" w:fill="auto"/>
           </w:tcPr>
           <w:p>
@@ -644,7 +539,7 @@
         </w:tc>
         <w:tc>
           <w:tcPr>
-            <w:tcW w:w="6496" w:type="dxa"/>
+            <w:tcW w:w="6120" w:type="dxa"/>
             <w:shd w:val="clear" w:color="auto" w:fill="auto"/>
           </w:tcPr>
           <w:p>
@@ -666,7 +561,7 @@
       <w:tr>
         <w:tc>
           <w:tcPr>
-            <w:tcW w:w="3121" w:type="dxa"/>
+            <w:tcW w:w="3600" w:type="dxa"/>
             <w:shd w:val="clear" w:color="auto" w:fill="auto"/>
           </w:tcPr>
           <w:p>
@@ -691,7 +586,7 @@
         </w:tc>
         <w:tc>
           <w:tcPr>
-            <w:tcW w:w="283" w:type="dxa"/>
+            <w:tcW w:w="180" w:type="dxa"/>
             <w:shd w:val="clear" w:color="auto" w:fill="auto"/>
           </w:tcPr>
           <w:p>
@@ -705,7 +600,7 @@
         </w:tc>
         <w:tc>
           <w:tcPr>
-            <w:tcW w:w="6496" w:type="dxa"/>
+            <w:tcW w:w="6120" w:type="dxa"/>
             <w:shd w:val="clear" w:color="auto" w:fill="auto"/>
           </w:tcPr>
           <w:p>
@@ -727,7 +622,7 @@
       <w:tr>
         <w:tc>
           <w:tcPr>
-            <w:tcW w:w="3121" w:type="dxa"/>
+            <w:tcW w:w="3600" w:type="dxa"/>
             <w:shd w:val="clear" w:color="auto" w:fill="auto"/>
           </w:tcPr>
           <w:p>
@@ -735,7 +630,7 @@
               <w:spacing w:line="360" w:lineRule="auto"/>
               <w:jc w:val="right"/>
               <w:rPr>
-                <w:rFonts w:ascii="Arial Unicode MS" w:eastAsia="Arial Unicode MS" w:hAnsi="Arial Unicode MS"/>
+                <w:rFonts w:ascii="Times New Roman" w:eastAsia="Times New Roman" w:hAnsi="Times New Roman"/>
                 <w:b/>
                 <w:bCs/>
               </w:rPr>
@@ -752,7 +647,7 @@
         </w:tc>
         <w:tc>
           <w:tcPr>
-            <w:tcW w:w="283" w:type="dxa"/>
+            <w:tcW w:w="180" w:type="dxa"/>
             <w:shd w:val="clear" w:color="auto" w:fill="auto"/>
           </w:tcPr>
           <w:p>
@@ -766,7 +661,68 @@
         </w:tc>
         <w:tc>
           <w:tcPr>
-            <w:tcW w:w="6496" w:type="dxa"/>
+            <w:tcW w:w="6120" w:type="dxa"/>
+            <w:shd w:val="clear" w:color="auto" w:fill="auto"/>
+          </w:tcPr>
+          <w:p>
+            <w:pPr>
+              <w:spacing w:line="360" w:lineRule="auto"/>
+              <w:rPr>
+                <w:rFonts w:ascii="Times New Roman" w:eastAsia="Times New Roman" w:hAnsi="Times New Roman"/>
+              </w:rPr>
+            </w:pPr>
+            <w:r>
+              <w:rPr>
+                <w:rFonts w:ascii="Arial Unicode MS" w:eastAsia="Arial Unicode MS" w:hAnsi="Arial Unicode MS"/>
+              </w:rPr>
+              <w:t>{skill}</w:t>
+            </w:r>
+          </w:p>
+        </w:tc>
+      </w:tr>
+      <w:tr>
+        <w:tc>
+          <w:tcPr>
+            <w:tcW w:w="3600" w:type="dxa"/>
+            <w:shd w:val="clear" w:color="auto" w:fill="auto"/>
+          </w:tcPr>
+          <w:p>
+            <w:pPr>
+              <w:spacing w:line="360" w:lineRule="auto"/>
+              <w:jc w:val="right"/>
+              <w:rPr>
+                <w:rFonts w:ascii="Arial Unicode MS" w:eastAsia="Arial Unicode MS" w:hAnsi="Arial Unicode MS"/>
+                <w:b/>
+                <w:bCs/>
+              </w:rPr>
+            </w:pPr>
+            <w:r>
+              <w:rPr>
+                <w:rFonts w:ascii="Arial Unicode MS" w:eastAsia="Arial Unicode MS" w:hAnsi="Arial Unicode MS"/>
+                <w:b/>
+                <w:bCs/>
+              </w:rPr>
+              <w:t>{category}</w:t>
+            </w:r>
+          </w:p>
+        </w:tc>
+        <w:tc>
+          <w:tcPr>
+            <w:tcW w:w="180" w:type="dxa"/>
+            <w:shd w:val="clear" w:color="auto" w:fill="auto"/>
+          </w:tcPr>
+          <w:p>
+            <w:pPr>
+              <w:spacing w:line="360" w:lineRule="auto"/>
+              <w:rPr>
+                <w:rFonts w:ascii="Arial Unicode MS" w:eastAsia="Arial Unicode MS" w:hAnsi="Arial Unicode MS"/>
+              </w:rPr>
+            </w:pPr>
+          </w:p>
+        </w:tc>
+        <w:tc>
+          <w:tcPr>
+            <w:tcW w:w="6120" w:type="dxa"/>
             <w:shd w:val="clear" w:color="auto" w:fill="auto"/>
           </w:tcPr>
           <w:p>
@@ -1855,8 +1811,8 @@
           <w:szCs w:val="18"/>
         </w:rPr>
       </w:pPr>
-      <w:bookmarkStart w:id="1" w:name="page2"/>
-      <w:bookmarkEnd w:id="1"/>
+      <w:bookmarkStart w:id="0" w:name="page2"/>
+      <w:bookmarkEnd w:id="0"/>
       <w:r>
         <w:rPr>
           <w:rFonts w:ascii="Arial Unicode MS" w:eastAsia="Arial Unicode MS" w:hAnsi="Arial Unicode MS"/>
@@ -2649,7 +2605,7 @@
 </file>
 
 <file path=word/endnotes.xml><?xml version="1.0" encoding="utf-8"?>
-<w:endnotes xmlns:wpc="http://schemas.microsoft.com/office/word/2010/wordprocessingCanvas" xmlns:cx="http://schemas.microsoft.com/office/drawing/2014/chartex" xmlns:cx1="http://schemas.microsoft.com/office/drawing/2015/9/8/chartex" xmlns:cx2="http://schemas.microsoft.com/office/drawing/2015/10/21/chartex" xmlns:cx3="http://schemas.microsoft.com/office/drawing/2016/5/9/chartex" xmlns:cx4="http://schemas.microsoft.com/office/drawing/2016/5/10/chartex" xmlns:cx5="http://schemas.microsoft.com/office/drawing/2016/5/11/chartex" xmlns:cx6="http://schemas.microsoft.com/office/drawing/2016/5/12/chartex" xmlns:cx7="http://schemas.microsoft.com/office/drawing/2016/5/13/chartex" xmlns:cx8="http://schemas.microsoft.com/office/drawing/2016/5/14/chartex" xmlns:mc="http://schemas.openxmlformats.org/markup-compatibility/2006" xmlns:aink="http://schemas.microsoft.com/office/drawing/2016/ink" xmlns:am3d="http://schemas.microsoft.com/office/drawing/2017/model3d" xmlns:o="urn:schemas-microsoft-com:office:office" xmlns:r="http://schemas.openxmlformats.org/officeDocument/2006/relationships" xmlns:m="http://schemas.openxmlformats.org/officeDocument/2006/math" xmlns:v="urn:schemas-microsoft-com:vml" xmlns:wp14="http://schemas.microsoft.com/office/word/2010/wordprocessingDrawing" xmlns:wp="http://schemas.openxmlformats.org/drawingml/2006/wordprocessingDrawing" xmlns:w10="urn:schemas-microsoft-com:office:word" xmlns:w="http://schemas.openxmlformats.org/wordprocessingml/2006/main" xmlns:w14="http://schemas.microsoft.com/office/word/2010/wordml" xmlns:w15="http://schemas.microsoft.com/office/word/2012/wordml" xmlns:w16cex="http://schemas.microsoft.com/office/word/2018/wordml/cex" xmlns:w16cid="http://schemas.microsoft.com/office/word/2016/wordml/cid" xmlns:w16="http://schemas.microsoft.com/office/word/2018/wordml" xmlns:w16se="http://schemas.microsoft.com/office/word/2015/wordml/symex" xmlns:wpg="http://schemas.microsoft.com/office/word/2010/wordprocessingGroup" xmlns:wpi="http://schemas.microsoft.com/office/word/2010/wordprocessingInk" xmlns:wne="http://schemas.microsoft.com/office/word/2006/wordml" xmlns:wps="http://schemas.microsoft.com/office/word/2010/wordprocessingShape" mc:Ignorable="w14 w15 w16se w16cid w16 w16cex wp14">
+<w:endnotes xmlns:wpc="http://schemas.microsoft.com/office/word/2010/wordprocessingCanvas" xmlns:cx="http://schemas.microsoft.com/office/drawing/2014/chartex" xmlns:cx1="http://schemas.microsoft.com/office/drawing/2015/9/8/chartex" xmlns:cx2="http://schemas.microsoft.com/office/drawing/2015/10/21/chartex" xmlns:cx3="http://schemas.microsoft.com/office/drawing/2016/5/9/chartex" xmlns:cx4="http://schemas.microsoft.com/office/drawing/2016/5/10/chartex" xmlns:cx5="http://schemas.microsoft.com/office/drawing/2016/5/11/chartex" xmlns:cx6="http://schemas.microsoft.com/office/drawing/2016/5/12/chartex" xmlns:cx7="http://schemas.microsoft.com/office/drawing/2016/5/13/chartex" xmlns:cx8="http://schemas.microsoft.com/office/drawing/2016/5/14/chartex" xmlns:mc="http://schemas.openxmlformats.org/markup-compatibility/2006" xmlns:aink="http://schemas.microsoft.com/office/drawing/2016/ink" xmlns:am3d="http://schemas.microsoft.com/office/drawing/2017/model3d" xmlns:o="urn:schemas-microsoft-com:office:office" xmlns:oel="http://schemas.microsoft.com/office/2019/extlst" xmlns:r="http://schemas.openxmlformats.org/officeDocument/2006/relationships" xmlns:m="http://schemas.openxmlformats.org/officeDocument/2006/math" xmlns:v="urn:schemas-microsoft-com:vml" xmlns:wp14="http://schemas.microsoft.com/office/word/2010/wordprocessingDrawing" xmlns:wp="http://schemas.openxmlformats.org/drawingml/2006/wordprocessingDrawing" xmlns:w10="urn:schemas-microsoft-com:office:word" xmlns:w="http://schemas.openxmlformats.org/wordprocessingml/2006/main" xmlns:w14="http://schemas.microsoft.com/office/word/2010/wordml" xmlns:w15="http://schemas.microsoft.com/office/word/2012/wordml" xmlns:w16cex="http://schemas.microsoft.com/office/word/2018/wordml/cex" xmlns:w16cid="http://schemas.microsoft.com/office/word/2016/wordml/cid" xmlns:w16="http://schemas.microsoft.com/office/word/2018/wordml" xmlns:w16sdtdh="http://schemas.microsoft.com/office/word/2020/wordml/sdtdatahash" xmlns:w16se="http://schemas.microsoft.com/office/word/2015/wordml/symex" xmlns:wpg="http://schemas.microsoft.com/office/word/2010/wordprocessingGroup" xmlns:wpi="http://schemas.microsoft.com/office/word/2010/wordprocessingInk" xmlns:wne="http://schemas.microsoft.com/office/word/2006/wordml" xmlns:wps="http://schemas.microsoft.com/office/word/2010/wordprocessingShape" mc:Ignorable="w14 w15 w16se w16cid w16 w16cex w16sdtdh wp14">
   <w:endnote w:type="separator" w:id="-1">
     <w:p>
       <w:r>
@@ -2668,7 +2624,7 @@
 </file>
 
 <file path=word/footer1.xml><?xml version="1.0" encoding="utf-8"?>
-<w:ftr xmlns:wpc="http://schemas.microsoft.com/office/word/2010/wordprocessingCanvas" xmlns:cx="http://schemas.microsoft.com/office/drawing/2014/chartex" xmlns:cx1="http://schemas.microsoft.com/office/drawing/2015/9/8/chartex" xmlns:cx2="http://schemas.microsoft.com/office/drawing/2015/10/21/chartex" xmlns:cx3="http://schemas.microsoft.com/office/drawing/2016/5/9/chartex" xmlns:cx4="http://schemas.microsoft.com/office/drawing/2016/5/10/chartex" xmlns:cx5="http://schemas.microsoft.com/office/drawing/2016/5/11/chartex" xmlns:cx6="http://schemas.microsoft.com/office/drawing/2016/5/12/chartex" xmlns:cx7="http://schemas.microsoft.com/office/drawing/2016/5/13/chartex" xmlns:cx8="http://schemas.microsoft.com/office/drawing/2016/5/14/chartex" xmlns:mc="http://schemas.openxmlformats.org/markup-compatibility/2006" xmlns:aink="http://schemas.microsoft.com/office/drawing/2016/ink" xmlns:am3d="http://schemas.microsoft.com/office/drawing/2017/model3d" xmlns:o="urn:schemas-microsoft-com:office:office" xmlns:r="http://schemas.openxmlformats.org/officeDocument/2006/relationships" xmlns:m="http://schemas.openxmlformats.org/officeDocument/2006/math" xmlns:v="urn:schemas-microsoft-com:vml" xmlns:wp14="http://schemas.microsoft.com/office/word/2010/wordprocessingDrawing" xmlns:wp="http://schemas.openxmlformats.org/drawingml/2006/wordprocessingDrawing" xmlns:w10="urn:schemas-microsoft-com:office:word" xmlns:w="http://schemas.openxmlformats.org/wordprocessingml/2006/main" xmlns:w14="http://schemas.microsoft.com/office/word/2010/wordml" xmlns:w15="http://schemas.microsoft.com/office/word/2012/wordml" xmlns:w16cex="http://schemas.microsoft.com/office/word/2018/wordml/cex" xmlns:w16cid="http://schemas.microsoft.com/office/word/2016/wordml/cid" xmlns:w16="http://schemas.microsoft.com/office/word/2018/wordml" xmlns:w16se="http://schemas.microsoft.com/office/word/2015/wordml/symex" xmlns:wpg="http://schemas.microsoft.com/office/word/2010/wordprocessingGroup" xmlns:wpi="http://schemas.microsoft.com/office/word/2010/wordprocessingInk" xmlns:wne="http://schemas.microsoft.com/office/word/2006/wordml" xmlns:wps="http://schemas.microsoft.com/office/word/2010/wordprocessingShape" mc:Ignorable="w14 w15 w16se w16cid w16 w16cex wp14">
+<w:ftr xmlns:wpc="http://schemas.microsoft.com/office/word/2010/wordprocessingCanvas" xmlns:cx="http://schemas.microsoft.com/office/drawing/2014/chartex" xmlns:cx1="http://schemas.microsoft.com/office/drawing/2015/9/8/chartex" xmlns:cx2="http://schemas.microsoft.com/office/drawing/2015/10/21/chartex" xmlns:cx3="http://schemas.microsoft.com/office/drawing/2016/5/9/chartex" xmlns:cx4="http://schemas.microsoft.com/office/drawing/2016/5/10/chartex" xmlns:cx5="http://schemas.microsoft.com/office/drawing/2016/5/11/chartex" xmlns:cx6="http://schemas.microsoft.com/office/drawing/2016/5/12/chartex" xmlns:cx7="http://schemas.microsoft.com/office/drawing/2016/5/13/chartex" xmlns:cx8="http://schemas.microsoft.com/office/drawing/2016/5/14/chartex" xmlns:mc="http://schemas.openxmlformats.org/markup-compatibility/2006" xmlns:aink="http://schemas.microsoft.com/office/drawing/2016/ink" xmlns:am3d="http://schemas.microsoft.com/office/drawing/2017/model3d" xmlns:o="urn:schemas-microsoft-com:office:office" xmlns:oel="http://schemas.microsoft.com/office/2019/extlst" xmlns:r="http://schemas.openxmlformats.org/officeDocument/2006/relationships" xmlns:m="http://schemas.openxmlformats.org/officeDocument/2006/math" xmlns:v="urn:schemas-microsoft-com:vml" xmlns:wp14="http://schemas.microsoft.com/office/word/2010/wordprocessingDrawing" xmlns:wp="http://schemas.openxmlformats.org/drawingml/2006/wordprocessingDrawing" xmlns:w10="urn:schemas-microsoft-com:office:word" xmlns:w="http://schemas.openxmlformats.org/wordprocessingml/2006/main" xmlns:w14="http://schemas.microsoft.com/office/word/2010/wordml" xmlns:w15="http://schemas.microsoft.com/office/word/2012/wordml" xmlns:w16cex="http://schemas.microsoft.com/office/word/2018/wordml/cex" xmlns:w16cid="http://schemas.microsoft.com/office/word/2016/wordml/cid" xmlns:w16="http://schemas.microsoft.com/office/word/2018/wordml" xmlns:w16sdtdh="http://schemas.microsoft.com/office/word/2020/wordml/sdtdatahash" xmlns:w16se="http://schemas.microsoft.com/office/word/2015/wordml/symex" xmlns:wpg="http://schemas.microsoft.com/office/word/2010/wordprocessingGroup" xmlns:wpi="http://schemas.microsoft.com/office/word/2010/wordprocessingInk" xmlns:wne="http://schemas.microsoft.com/office/word/2006/wordml" xmlns:wps="http://schemas.microsoft.com/office/word/2010/wordprocessingShape" mc:Ignorable="w14 w15 w16se w16cid w16 w16cex w16sdtdh wp14">
   <w:p>
     <w:pPr>
       <w:pStyle w:val="Footer"/>
@@ -2678,7 +2634,7 @@
 </file>
 
 <file path=word/footer2.xml><?xml version="1.0" encoding="utf-8"?>
-<w:ftr xmlns:wpc="http://schemas.microsoft.com/office/word/2010/wordprocessingCanvas" xmlns:cx="http://schemas.microsoft.com/office/drawing/2014/chartex" xmlns:cx1="http://schemas.microsoft.com/office/drawing/2015/9/8/chartex" xmlns:cx2="http://schemas.microsoft.com/office/drawing/2015/10/21/chartex" xmlns:cx3="http://schemas.microsoft.com/office/drawing/2016/5/9/chartex" xmlns:cx4="http://schemas.microsoft.com/office/drawing/2016/5/10/chartex" xmlns:cx5="http://schemas.microsoft.com/office/drawing/2016/5/11/chartex" xmlns:cx6="http://schemas.microsoft.com/office/drawing/2016/5/12/chartex" xmlns:cx7="http://schemas.microsoft.com/office/drawing/2016/5/13/chartex" xmlns:cx8="http://schemas.microsoft.com/office/drawing/2016/5/14/chartex" xmlns:mc="http://schemas.openxmlformats.org/markup-compatibility/2006" xmlns:aink="http://schemas.microsoft.com/office/drawing/2016/ink" xmlns:am3d="http://schemas.microsoft.com/office/drawing/2017/model3d" xmlns:o="urn:schemas-microsoft-com:office:office" xmlns:r="http://schemas.openxmlformats.org/officeDocument/2006/relationships" xmlns:m="http://schemas.openxmlformats.org/officeDocument/2006/math" xmlns:v="urn:schemas-microsoft-com:vml" xmlns:wp14="http://schemas.microsoft.com/office/word/2010/wordprocessingDrawing" xmlns:wp="http://schemas.openxmlformats.org/drawingml/2006/wordprocessingDrawing" xmlns:w10="urn:schemas-microsoft-com:office:word" xmlns:w="http://schemas.openxmlformats.org/wordprocessingml/2006/main" xmlns:w14="http://schemas.microsoft.com/office/word/2010/wordml" xmlns:w15="http://schemas.microsoft.com/office/word/2012/wordml" xmlns:w16cex="http://schemas.microsoft.com/office/word/2018/wordml/cex" xmlns:w16cid="http://schemas.microsoft.com/office/word/2016/wordml/cid" xmlns:w16="http://schemas.microsoft.com/office/word/2018/wordml" xmlns:w16se="http://schemas.microsoft.com/office/word/2015/wordml/symex" xmlns:wpg="http://schemas.microsoft.com/office/word/2010/wordprocessingGroup" xmlns:wpi="http://schemas.microsoft.com/office/word/2010/wordprocessingInk" xmlns:wne="http://schemas.microsoft.com/office/word/2006/wordml" xmlns:wps="http://schemas.microsoft.com/office/word/2010/wordprocessingShape" mc:Ignorable="w14 w15 w16se w16cid w16 w16cex wp14">
+<w:ftr xmlns:wpc="http://schemas.microsoft.com/office/word/2010/wordprocessingCanvas" xmlns:cx="http://schemas.microsoft.com/office/drawing/2014/chartex" xmlns:cx1="http://schemas.microsoft.com/office/drawing/2015/9/8/chartex" xmlns:cx2="http://schemas.microsoft.com/office/drawing/2015/10/21/chartex" xmlns:cx3="http://schemas.microsoft.com/office/drawing/2016/5/9/chartex" xmlns:cx4="http://schemas.microsoft.com/office/drawing/2016/5/10/chartex" xmlns:cx5="http://schemas.microsoft.com/office/drawing/2016/5/11/chartex" xmlns:cx6="http://schemas.microsoft.com/office/drawing/2016/5/12/chartex" xmlns:cx7="http://schemas.microsoft.com/office/drawing/2016/5/13/chartex" xmlns:cx8="http://schemas.microsoft.com/office/drawing/2016/5/14/chartex" xmlns:mc="http://schemas.openxmlformats.org/markup-compatibility/2006" xmlns:aink="http://schemas.microsoft.com/office/drawing/2016/ink" xmlns:am3d="http://schemas.microsoft.com/office/drawing/2017/model3d" xmlns:o="urn:schemas-microsoft-com:office:office" xmlns:oel="http://schemas.microsoft.com/office/2019/extlst" xmlns:r="http://schemas.openxmlformats.org/officeDocument/2006/relationships" xmlns:m="http://schemas.openxmlformats.org/officeDocument/2006/math" xmlns:v="urn:schemas-microsoft-com:vml" xmlns:wp14="http://schemas.microsoft.com/office/word/2010/wordprocessingDrawing" xmlns:wp="http://schemas.openxmlformats.org/drawingml/2006/wordprocessingDrawing" xmlns:w10="urn:schemas-microsoft-com:office:word" xmlns:w="http://schemas.openxmlformats.org/wordprocessingml/2006/main" xmlns:w14="http://schemas.microsoft.com/office/word/2010/wordml" xmlns:w15="http://schemas.microsoft.com/office/word/2012/wordml" xmlns:w16cex="http://schemas.microsoft.com/office/word/2018/wordml/cex" xmlns:w16cid="http://schemas.microsoft.com/office/word/2016/wordml/cid" xmlns:w16="http://schemas.microsoft.com/office/word/2018/wordml" xmlns:w16sdtdh="http://schemas.microsoft.com/office/word/2020/wordml/sdtdatahash" xmlns:w16se="http://schemas.microsoft.com/office/word/2015/wordml/symex" xmlns:wpg="http://schemas.microsoft.com/office/word/2010/wordprocessingGroup" xmlns:wpi="http://schemas.microsoft.com/office/word/2010/wordprocessingInk" xmlns:wne="http://schemas.microsoft.com/office/word/2006/wordml" xmlns:wps="http://schemas.microsoft.com/office/word/2010/wordprocessingShape" mc:Ignorable="w14 w15 w16se w16cid w16 w16cex w16sdtdh wp14">
   <w:p>
     <w:pPr>
       <w:pStyle w:val="Footer"/>
@@ -2688,7 +2644,7 @@
 </file>
 
 <file path=word/footer3.xml><?xml version="1.0" encoding="utf-8"?>
-<w:ftr xmlns:wpc="http://schemas.microsoft.com/office/word/2010/wordprocessingCanvas" xmlns:cx="http://schemas.microsoft.com/office/drawing/2014/chartex" xmlns:cx1="http://schemas.microsoft.com/office/drawing/2015/9/8/chartex" xmlns:cx2="http://schemas.microsoft.com/office/drawing/2015/10/21/chartex" xmlns:cx3="http://schemas.microsoft.com/office/drawing/2016/5/9/chartex" xmlns:cx4="http://schemas.microsoft.com/office/drawing/2016/5/10/chartex" xmlns:cx5="http://schemas.microsoft.com/office/drawing/2016/5/11/chartex" xmlns:cx6="http://schemas.microsoft.com/office/drawing/2016/5/12/chartex" xmlns:cx7="http://schemas.microsoft.com/office/drawing/2016/5/13/chartex" xmlns:cx8="http://schemas.microsoft.com/office/drawing/2016/5/14/chartex" xmlns:mc="http://schemas.openxmlformats.org/markup-compatibility/2006" xmlns:aink="http://schemas.microsoft.com/office/drawing/2016/ink" xmlns:am3d="http://schemas.microsoft.com/office/drawing/2017/model3d" xmlns:o="urn:schemas-microsoft-com:office:office" xmlns:r="http://schemas.openxmlformats.org/officeDocument/2006/relationships" xmlns:m="http://schemas.openxmlformats.org/officeDocument/2006/math" xmlns:v="urn:schemas-microsoft-com:vml" xmlns:wp14="http://schemas.microsoft.com/office/word/2010/wordprocessingDrawing" xmlns:wp="http://schemas.openxmlformats.org/drawingml/2006/wordprocessingDrawing" xmlns:w10="urn:schemas-microsoft-com:office:word" xmlns:w="http://schemas.openxmlformats.org/wordprocessingml/2006/main" xmlns:w14="http://schemas.microsoft.com/office/word/2010/wordml" xmlns:w15="http://schemas.microsoft.com/office/word/2012/wordml" xmlns:w16cex="http://schemas.microsoft.com/office/word/2018/wordml/cex" xmlns:w16cid="http://schemas.microsoft.com/office/word/2016/wordml/cid" xmlns:w16="http://schemas.microsoft.com/office/word/2018/wordml" xmlns:w16se="http://schemas.microsoft.com/office/word/2015/wordml/symex" xmlns:wpg="http://schemas.microsoft.com/office/word/2010/wordprocessingGroup" xmlns:wpi="http://schemas.microsoft.com/office/word/2010/wordprocessingInk" xmlns:wne="http://schemas.microsoft.com/office/word/2006/wordml" xmlns:wps="http://schemas.microsoft.com/office/word/2010/wordprocessingShape" mc:Ignorable="w14 w15 w16se w16cid w16 w16cex wp14">
+<w:ftr xmlns:wpc="http://schemas.microsoft.com/office/word/2010/wordprocessingCanvas" xmlns:cx="http://schemas.microsoft.com/office/drawing/2014/chartex" xmlns:cx1="http://schemas.microsoft.com/office/drawing/2015/9/8/chartex" xmlns:cx2="http://schemas.microsoft.com/office/drawing/2015/10/21/chartex" xmlns:cx3="http://schemas.microsoft.com/office/drawing/2016/5/9/chartex" xmlns:cx4="http://schemas.microsoft.com/office/drawing/2016/5/10/chartex" xmlns:cx5="http://schemas.microsoft.com/office/drawing/2016/5/11/chartex" xmlns:cx6="http://schemas.microsoft.com/office/drawing/2016/5/12/chartex" xmlns:cx7="http://schemas.microsoft.com/office/drawing/2016/5/13/chartex" xmlns:cx8="http://schemas.microsoft.com/office/drawing/2016/5/14/chartex" xmlns:mc="http://schemas.openxmlformats.org/markup-compatibility/2006" xmlns:aink="http://schemas.microsoft.com/office/drawing/2016/ink" xmlns:am3d="http://schemas.microsoft.com/office/drawing/2017/model3d" xmlns:o="urn:schemas-microsoft-com:office:office" xmlns:oel="http://schemas.microsoft.com/office/2019/extlst" xmlns:r="http://schemas.openxmlformats.org/officeDocument/2006/relationships" xmlns:m="http://schemas.openxmlformats.org/officeDocument/2006/math" xmlns:v="urn:schemas-microsoft-com:vml" xmlns:wp14="http://schemas.microsoft.com/office/word/2010/wordprocessingDrawing" xmlns:wp="http://schemas.openxmlformats.org/drawingml/2006/wordprocessingDrawing" xmlns:w10="urn:schemas-microsoft-com:office:word" xmlns:w="http://schemas.openxmlformats.org/wordprocessingml/2006/main" xmlns:w14="http://schemas.microsoft.com/office/word/2010/wordml" xmlns:w15="http://schemas.microsoft.com/office/word/2012/wordml" xmlns:w16cex="http://schemas.microsoft.com/office/word/2018/wordml/cex" xmlns:w16cid="http://schemas.microsoft.com/office/word/2016/wordml/cid" xmlns:w16="http://schemas.microsoft.com/office/word/2018/wordml" xmlns:w16sdtdh="http://schemas.microsoft.com/office/word/2020/wordml/sdtdatahash" xmlns:w16se="http://schemas.microsoft.com/office/word/2015/wordml/symex" xmlns:wpg="http://schemas.microsoft.com/office/word/2010/wordprocessingGroup" xmlns:wpi="http://schemas.microsoft.com/office/word/2010/wordprocessingInk" xmlns:wne="http://schemas.microsoft.com/office/word/2006/wordml" xmlns:wps="http://schemas.microsoft.com/office/word/2010/wordprocessingShape" mc:Ignorable="w14 w15 w16se w16cid w16 w16cex w16sdtdh wp14">
   <w:p>
     <w:pPr>
       <w:pStyle w:val="Footer"/>
@@ -2698,7 +2654,7 @@
 </file>
 
 <file path=word/footnotes.xml><?xml version="1.0" encoding="utf-8"?>
-<w:footnotes xmlns:wpc="http://schemas.microsoft.com/office/word/2010/wordprocessingCanvas" xmlns:cx="http://schemas.microsoft.com/office/drawing/2014/chartex" xmlns:cx1="http://schemas.microsoft.com/office/drawing/2015/9/8/chartex" xmlns:cx2="http://schemas.microsoft.com/office/drawing/2015/10/21/chartex" xmlns:cx3="http://schemas.microsoft.com/office/drawing/2016/5/9/chartex" xmlns:cx4="http://schemas.microsoft.com/office/drawing/2016/5/10/chartex" xmlns:cx5="http://schemas.microsoft.com/office/drawing/2016/5/11/chartex" xmlns:cx6="http://schemas.microsoft.com/office/drawing/2016/5/12/chartex" xmlns:cx7="http://schemas.microsoft.com/office/drawing/2016/5/13/chartex" xmlns:cx8="http://schemas.microsoft.com/office/drawing/2016/5/14/chartex" xmlns:mc="http://schemas.openxmlformats.org/markup-compatibility/2006" xmlns:aink="http://schemas.microsoft.com/office/drawing/2016/ink" xmlns:am3d="http://schemas.microsoft.com/office/drawing/2017/model3d" xmlns:o="urn:schemas-microsoft-com:office:office" xmlns:r="http://schemas.openxmlformats.org/officeDocument/2006/relationships" xmlns:m="http://schemas.openxmlformats.org/officeDocument/2006/math" xmlns:v="urn:schemas-microsoft-com:vml" xmlns:wp14="http://schemas.microsoft.com/office/word/2010/wordprocessingDrawing" xmlns:wp="http://schemas.openxmlformats.org/drawingml/2006/wordprocessingDrawing" xmlns:w10="urn:schemas-microsoft-com:office:word" xmlns:w="http://schemas.openxmlformats.org/wordprocessingml/2006/main" xmlns:w14="http://schemas.microsoft.com/office/word/2010/wordml" xmlns:w15="http://schemas.microsoft.com/office/word/2012/wordml" xmlns:w16cex="http://schemas.microsoft.com/office/word/2018/wordml/cex" xmlns:w16cid="http://schemas.microsoft.com/office/word/2016/wordml/cid" xmlns:w16="http://schemas.microsoft.com/office/word/2018/wordml" xmlns:w16se="http://schemas.microsoft.com/office/word/2015/wordml/symex" xmlns:wpg="http://schemas.microsoft.com/office/word/2010/wordprocessingGroup" xmlns:wpi="http://schemas.microsoft.com/office/word/2010/wordprocessingInk" xmlns:wne="http://schemas.microsoft.com/office/word/2006/wordml" xmlns:wps="http://schemas.microsoft.com/office/word/2010/wordprocessingShape" mc:Ignorable="w14 w15 w16se w16cid w16 w16cex wp14">
+<w:footnotes xmlns:wpc="http://schemas.microsoft.com/office/word/2010/wordprocessingCanvas" xmlns:cx="http://schemas.microsoft.com/office/drawing/2014/chartex" xmlns:cx1="http://schemas.microsoft.com/office/drawing/2015/9/8/chartex" xmlns:cx2="http://schemas.microsoft.com/office/drawing/2015/10/21/chartex" xmlns:cx3="http://schemas.microsoft.com/office/drawing/2016/5/9/chartex" xmlns:cx4="http://schemas.microsoft.com/office/drawing/2016/5/10/chartex" xmlns:cx5="http://schemas.microsoft.com/office/drawing/2016/5/11/chartex" xmlns:cx6="http://schemas.microsoft.com/office/drawing/2016/5/12/chartex" xmlns:cx7="http://schemas.microsoft.com/office/drawing/2016/5/13/chartex" xmlns:cx8="http://schemas.microsoft.com/office/drawing/2016/5/14/chartex" xmlns:mc="http://schemas.openxmlformats.org/markup-compatibility/2006" xmlns:aink="http://schemas.microsoft.com/office/drawing/2016/ink" xmlns:am3d="http://schemas.microsoft.com/office/drawing/2017/model3d" xmlns:o="urn:schemas-microsoft-com:office:office" xmlns:oel="http://schemas.microsoft.com/office/2019/extlst" xmlns:r="http://schemas.openxmlformats.org/officeDocument/2006/relationships" xmlns:m="http://schemas.openxmlformats.org/officeDocument/2006/math" xmlns:v="urn:schemas-microsoft-com:vml" xmlns:wp14="http://schemas.microsoft.com/office/word/2010/wordprocessingDrawing" xmlns:wp="http://schemas.openxmlformats.org/drawingml/2006/wordprocessingDrawing" xmlns:w10="urn:schemas-microsoft-com:office:word" xmlns:w="http://schemas.openxmlformats.org/wordprocessingml/2006/main" xmlns:w14="http://schemas.microsoft.com/office/word/2010/wordml" xmlns:w15="http://schemas.microsoft.com/office/word/2012/wordml" xmlns:w16cex="http://schemas.microsoft.com/office/word/2018/wordml/cex" xmlns:w16cid="http://schemas.microsoft.com/office/word/2016/wordml/cid" xmlns:w16="http://schemas.microsoft.com/office/word/2018/wordml" xmlns:w16sdtdh="http://schemas.microsoft.com/office/word/2020/wordml/sdtdatahash" xmlns:w16se="http://schemas.microsoft.com/office/word/2015/wordml/symex" xmlns:wpg="http://schemas.microsoft.com/office/word/2010/wordprocessingGroup" xmlns:wpi="http://schemas.microsoft.com/office/word/2010/wordprocessingInk" xmlns:wne="http://schemas.microsoft.com/office/word/2006/wordml" xmlns:wps="http://schemas.microsoft.com/office/word/2010/wordprocessingShape" mc:Ignorable="w14 w15 w16se w16cid w16 w16cex w16sdtdh wp14">
   <w:footnote w:type="separator" w:id="-1">
     <w:p>
       <w:r>
@@ -2717,7 +2673,7 @@
 </file>
 
 <file path=word/header1.xml><?xml version="1.0" encoding="utf-8"?>
-<w:hdr xmlns:wpc="http://schemas.microsoft.com/office/word/2010/wordprocessingCanvas" xmlns:cx="http://schemas.microsoft.com/office/drawing/2014/chartex" xmlns:cx1="http://schemas.microsoft.com/office/drawing/2015/9/8/chartex" xmlns:cx2="http://schemas.microsoft.com/office/drawing/2015/10/21/chartex" xmlns:cx3="http://schemas.microsoft.com/office/drawing/2016/5/9/chartex" xmlns:cx4="http://schemas.microsoft.com/office/drawing/2016/5/10/chartex" xmlns:cx5="http://schemas.microsoft.com/office/drawing/2016/5/11/chartex" xmlns:cx6="http://schemas.microsoft.com/office/drawing/2016/5/12/chartex" xmlns:cx7="http://schemas.microsoft.com/office/drawing/2016/5/13/chartex" xmlns:cx8="http://schemas.microsoft.com/office/drawing/2016/5/14/chartex" xmlns:mc="http://schemas.openxmlformats.org/markup-compatibility/2006" xmlns:aink="http://schemas.microsoft.com/office/drawing/2016/ink" xmlns:am3d="http://schemas.microsoft.com/office/drawing/2017/model3d" xmlns:o="urn:schemas-microsoft-com:office:office" xmlns:r="http://schemas.openxmlformats.org/officeDocument/2006/relationships" xmlns:m="http://schemas.openxmlformats.org/officeDocument/2006/math" xmlns:v="urn:schemas-microsoft-com:vml" xmlns:wp14="http://schemas.microsoft.com/office/word/2010/wordprocessingDrawing" xmlns:wp="http://schemas.openxmlformats.org/drawingml/2006/wordprocessingDrawing" xmlns:w10="urn:schemas-microsoft-com:office:word" xmlns:w="http://schemas.openxmlformats.org/wordprocessingml/2006/main" xmlns:w14="http://schemas.microsoft.com/office/word/2010/wordml" xmlns:w15="http://schemas.microsoft.com/office/word/2012/wordml" xmlns:w16cex="http://schemas.microsoft.com/office/word/2018/wordml/cex" xmlns:w16cid="http://schemas.microsoft.com/office/word/2016/wordml/cid" xmlns:w16="http://schemas.microsoft.com/office/word/2018/wordml" xmlns:w16se="http://schemas.microsoft.com/office/word/2015/wordml/symex" xmlns:wpg="http://schemas.microsoft.com/office/word/2010/wordprocessingGroup" xmlns:wpi="http://schemas.microsoft.com/office/word/2010/wordprocessingInk" xmlns:wne="http://schemas.microsoft.com/office/word/2006/wordml" xmlns:wps="http://schemas.microsoft.com/office/word/2010/wordprocessingShape" mc:Ignorable="w14 w15 w16se w16cid w16 w16cex wp14">
+<w:hdr xmlns:wpc="http://schemas.microsoft.com/office/word/2010/wordprocessingCanvas" xmlns:cx="http://schemas.microsoft.com/office/drawing/2014/chartex" xmlns:cx1="http://schemas.microsoft.com/office/drawing/2015/9/8/chartex" xmlns:cx2="http://schemas.microsoft.com/office/drawing/2015/10/21/chartex" xmlns:cx3="http://schemas.microsoft.com/office/drawing/2016/5/9/chartex" xmlns:cx4="http://schemas.microsoft.com/office/drawing/2016/5/10/chartex" xmlns:cx5="http://schemas.microsoft.com/office/drawing/2016/5/11/chartex" xmlns:cx6="http://schemas.microsoft.com/office/drawing/2016/5/12/chartex" xmlns:cx7="http://schemas.microsoft.com/office/drawing/2016/5/13/chartex" xmlns:cx8="http://schemas.microsoft.com/office/drawing/2016/5/14/chartex" xmlns:mc="http://schemas.openxmlformats.org/markup-compatibility/2006" xmlns:aink="http://schemas.microsoft.com/office/drawing/2016/ink" xmlns:am3d="http://schemas.microsoft.com/office/drawing/2017/model3d" xmlns:o="urn:schemas-microsoft-com:office:office" xmlns:oel="http://schemas.microsoft.com/office/2019/extlst" xmlns:r="http://schemas.openxmlformats.org/officeDocument/2006/relationships" xmlns:m="http://schemas.openxmlformats.org/officeDocument/2006/math" xmlns:v="urn:schemas-microsoft-com:vml" xmlns:wp14="http://schemas.microsoft.com/office/word/2010/wordprocessingDrawing" xmlns:wp="http://schemas.openxmlformats.org/drawingml/2006/wordprocessingDrawing" xmlns:w10="urn:schemas-microsoft-com:office:word" xmlns:w="http://schemas.openxmlformats.org/wordprocessingml/2006/main" xmlns:w14="http://schemas.microsoft.com/office/word/2010/wordml" xmlns:w15="http://schemas.microsoft.com/office/word/2012/wordml" xmlns:w16cex="http://schemas.microsoft.com/office/word/2018/wordml/cex" xmlns:w16cid="http://schemas.microsoft.com/office/word/2016/wordml/cid" xmlns:w16="http://schemas.microsoft.com/office/word/2018/wordml" xmlns:w16sdtdh="http://schemas.microsoft.com/office/word/2020/wordml/sdtdatahash" xmlns:w16se="http://schemas.microsoft.com/office/word/2015/wordml/symex" xmlns:wpg="http://schemas.microsoft.com/office/word/2010/wordprocessingGroup" xmlns:wpi="http://schemas.microsoft.com/office/word/2010/wordprocessingInk" xmlns:wne="http://schemas.microsoft.com/office/word/2006/wordml" xmlns:wps="http://schemas.microsoft.com/office/word/2010/wordprocessingShape" mc:Ignorable="w14 w15 w16se w16cid w16 w16cex w16sdtdh wp14">
   <w:p>
     <w:pPr>
       <w:pStyle w:val="Header"/>
@@ -2727,7 +2683,7 @@
 </file>
 
 <file path=word/header2.xml><?xml version="1.0" encoding="utf-8"?>
-<w:hdr xmlns:wpc="http://schemas.microsoft.com/office/word/2010/wordprocessingCanvas" xmlns:cx="http://schemas.microsoft.com/office/drawing/2014/chartex" xmlns:cx1="http://schemas.microsoft.com/office/drawing/2015/9/8/chartex" xmlns:cx2="http://schemas.microsoft.com/office/drawing/2015/10/21/chartex" xmlns:cx3="http://schemas.microsoft.com/office/drawing/2016/5/9/chartex" xmlns:cx4="http://schemas.microsoft.com/office/drawing/2016/5/10/chartex" xmlns:cx5="http://schemas.microsoft.com/office/drawing/2016/5/11/chartex" xmlns:cx6="http://schemas.microsoft.com/office/drawing/2016/5/12/chartex" xmlns:cx7="http://schemas.microsoft.com/office/drawing/2016/5/13/chartex" xmlns:cx8="http://schemas.microsoft.com/office/drawing/2016/5/14/chartex" xmlns:mc="http://schemas.openxmlformats.org/markup-compatibility/2006" xmlns:aink="http://schemas.microsoft.com/office/drawing/2016/ink" xmlns:am3d="http://schemas.microsoft.com/office/drawing/2017/model3d" xmlns:o="urn:schemas-microsoft-com:office:office" xmlns:r="http://schemas.openxmlformats.org/officeDocument/2006/relationships" xmlns:m="http://schemas.openxmlformats.org/officeDocument/2006/math" xmlns:v="urn:schemas-microsoft-com:vml" xmlns:wp14="http://schemas.microsoft.com/office/word/2010/wordprocessingDrawing" xmlns:wp="http://schemas.openxmlformats.org/drawingml/2006/wordprocessingDrawing" xmlns:w10="urn:schemas-microsoft-com:office:word" xmlns:w="http://schemas.openxmlformats.org/wordprocessingml/2006/main" xmlns:w14="http://schemas.microsoft.com/office/word/2010/wordml" xmlns:w15="http://schemas.microsoft.com/office/word/2012/wordml" xmlns:w16cex="http://schemas.microsoft.com/office/word/2018/wordml/cex" xmlns:w16cid="http://schemas.microsoft.com/office/word/2016/wordml/cid" xmlns:w16="http://schemas.microsoft.com/office/word/2018/wordml" xmlns:w16se="http://schemas.microsoft.com/office/word/2015/wordml/symex" xmlns:wpg="http://schemas.microsoft.com/office/word/2010/wordprocessingGroup" xmlns:wpi="http://schemas.microsoft.com/office/word/2010/wordprocessingInk" xmlns:wne="http://schemas.microsoft.com/office/word/2006/wordml" xmlns:wps="http://schemas.microsoft.com/office/word/2010/wordprocessingShape" mc:Ignorable="w14 w15 w16se w16cid w16 w16cex wp14">
+<w:hdr xmlns:wpc="http://schemas.microsoft.com/office/word/2010/wordprocessingCanvas" xmlns:cx="http://schemas.microsoft.com/office/drawing/2014/chartex" xmlns:cx1="http://schemas.microsoft.com/office/drawing/2015/9/8/chartex" xmlns:cx2="http://schemas.microsoft.com/office/drawing/2015/10/21/chartex" xmlns:cx3="http://schemas.microsoft.com/office/drawing/2016/5/9/chartex" xmlns:cx4="http://schemas.microsoft.com/office/drawing/2016/5/10/chartex" xmlns:cx5="http://schemas.microsoft.com/office/drawing/2016/5/11/chartex" xmlns:cx6="http://schemas.microsoft.com/office/drawing/2016/5/12/chartex" xmlns:cx7="http://schemas.microsoft.com/office/drawing/2016/5/13/chartex" xmlns:cx8="http://schemas.microsoft.com/office/drawing/2016/5/14/chartex" xmlns:mc="http://schemas.openxmlformats.org/markup-compatibility/2006" xmlns:aink="http://schemas.microsoft.com/office/drawing/2016/ink" xmlns:am3d="http://schemas.microsoft.com/office/drawing/2017/model3d" xmlns:o="urn:schemas-microsoft-com:office:office" xmlns:oel="http://schemas.microsoft.com/office/2019/extlst" xmlns:r="http://schemas.openxmlformats.org/officeDocument/2006/relationships" xmlns:m="http://schemas.openxmlformats.org/officeDocument/2006/math" xmlns:v="urn:schemas-microsoft-com:vml" xmlns:wp14="http://schemas.microsoft.com/office/word/2010/wordprocessingDrawing" xmlns:wp="http://schemas.openxmlformats.org/drawingml/2006/wordprocessingDrawing" xmlns:w10="urn:schemas-microsoft-com:office:word" xmlns:w="http://schemas.openxmlformats.org/wordprocessingml/2006/main" xmlns:w14="http://schemas.microsoft.com/office/word/2010/wordml" xmlns:w15="http://schemas.microsoft.com/office/word/2012/wordml" xmlns:w16cex="http://schemas.microsoft.com/office/word/2018/wordml/cex" xmlns:w16cid="http://schemas.microsoft.com/office/word/2016/wordml/cid" xmlns:w16="http://schemas.microsoft.com/office/word/2018/wordml" xmlns:w16sdtdh="http://schemas.microsoft.com/office/word/2020/wordml/sdtdatahash" xmlns:w16se="http://schemas.microsoft.com/office/word/2015/wordml/symex" xmlns:wpg="http://schemas.microsoft.com/office/word/2010/wordprocessingGroup" xmlns:wpi="http://schemas.microsoft.com/office/word/2010/wordprocessingInk" xmlns:wne="http://schemas.microsoft.com/office/word/2006/wordml" xmlns:wps="http://schemas.microsoft.com/office/word/2010/wordprocessingShape" mc:Ignorable="w14 w15 w16se w16cid w16 w16cex w16sdtdh wp14">
   <w:p>
     <w:pPr>
       <w:pStyle w:val="Header"/>
@@ -2737,7 +2693,7 @@
 </file>
 
 <file path=word/header3.xml><?xml version="1.0" encoding="utf-8"?>
-<w:hdr xmlns:wpc="http://schemas.microsoft.com/office/word/2010/wordprocessingCanvas" xmlns:cx="http://schemas.microsoft.com/office/drawing/2014/chartex" xmlns:cx1="http://schemas.microsoft.com/office/drawing/2015/9/8/chartex" xmlns:cx2="http://schemas.microsoft.com/office/drawing/2015/10/21/chartex" xmlns:cx3="http://schemas.microsoft.com/office/drawing/2016/5/9/chartex" xmlns:cx4="http://schemas.microsoft.com/office/drawing/2016/5/10/chartex" xmlns:cx5="http://schemas.microsoft.com/office/drawing/2016/5/11/chartex" xmlns:cx6="http://schemas.microsoft.com/office/drawing/2016/5/12/chartex" xmlns:cx7="http://schemas.microsoft.com/office/drawing/2016/5/13/chartex" xmlns:cx8="http://schemas.microsoft.com/office/drawing/2016/5/14/chartex" xmlns:mc="http://schemas.openxmlformats.org/markup-compatibility/2006" xmlns:aink="http://schemas.microsoft.com/office/drawing/2016/ink" xmlns:am3d="http://schemas.microsoft.com/office/drawing/2017/model3d" xmlns:o="urn:schemas-microsoft-com:office:office" xmlns:r="http://schemas.openxmlformats.org/officeDocument/2006/relationships" xmlns:m="http://schemas.openxmlformats.org/officeDocument/2006/math" xmlns:v="urn:schemas-microsoft-com:vml" xmlns:wp14="http://schemas.microsoft.com/office/word/2010/wordprocessingDrawing" xmlns:wp="http://schemas.openxmlformats.org/drawingml/2006/wordprocessingDrawing" xmlns:w10="urn:schemas-microsoft-com:office:word" xmlns:w="http://schemas.openxmlformats.org/wordprocessingml/2006/main" xmlns:w14="http://schemas.microsoft.com/office/word/2010/wordml" xmlns:w15="http://schemas.microsoft.com/office/word/2012/wordml" xmlns:w16cex="http://schemas.microsoft.com/office/word/2018/wordml/cex" xmlns:w16cid="http://schemas.microsoft.com/office/word/2016/wordml/cid" xmlns:w16="http://schemas.microsoft.com/office/word/2018/wordml" xmlns:w16se="http://schemas.microsoft.com/office/word/2015/wordml/symex" xmlns:wpg="http://schemas.microsoft.com/office/word/2010/wordprocessingGroup" xmlns:wpi="http://schemas.microsoft.com/office/word/2010/wordprocessingInk" xmlns:wne="http://schemas.microsoft.com/office/word/2006/wordml" xmlns:wps="http://schemas.microsoft.com/office/word/2010/wordprocessingShape" mc:Ignorable="w14 w15 w16se w16cid w16 w16cex wp14">
+<w:hdr xmlns:wpc="http://schemas.microsoft.com/office/word/2010/wordprocessingCanvas" xmlns:cx="http://schemas.microsoft.com/office/drawing/2014/chartex" xmlns:cx1="http://schemas.microsoft.com/office/drawing/2015/9/8/chartex" xmlns:cx2="http://schemas.microsoft.com/office/drawing/2015/10/21/chartex" xmlns:cx3="http://schemas.microsoft.com/office/drawing/2016/5/9/chartex" xmlns:cx4="http://schemas.microsoft.com/office/drawing/2016/5/10/chartex" xmlns:cx5="http://schemas.microsoft.com/office/drawing/2016/5/11/chartex" xmlns:cx6="http://schemas.microsoft.com/office/drawing/2016/5/12/chartex" xmlns:cx7="http://schemas.microsoft.com/office/drawing/2016/5/13/chartex" xmlns:cx8="http://schemas.microsoft.com/office/drawing/2016/5/14/chartex" xmlns:mc="http://schemas.openxmlformats.org/markup-compatibility/2006" xmlns:aink="http://schemas.microsoft.com/office/drawing/2016/ink" xmlns:am3d="http://schemas.microsoft.com/office/drawing/2017/model3d" xmlns:o="urn:schemas-microsoft-com:office:office" xmlns:oel="http://schemas.microsoft.com/office/2019/extlst" xmlns:r="http://schemas.openxmlformats.org/officeDocument/2006/relationships" xmlns:m="http://schemas.openxmlformats.org/officeDocument/2006/math" xmlns:v="urn:schemas-microsoft-com:vml" xmlns:wp14="http://schemas.microsoft.com/office/word/2010/wordprocessingDrawing" xmlns:wp="http://schemas.openxmlformats.org/drawingml/2006/wordprocessingDrawing" xmlns:w10="urn:schemas-microsoft-com:office:word" xmlns:w="http://schemas.openxmlformats.org/wordprocessingml/2006/main" xmlns:w14="http://schemas.microsoft.com/office/word/2010/wordml" xmlns:w15="http://schemas.microsoft.com/office/word/2012/wordml" xmlns:w16cex="http://schemas.microsoft.com/office/word/2018/wordml/cex" xmlns:w16cid="http://schemas.microsoft.com/office/word/2016/wordml/cid" xmlns:w16="http://schemas.microsoft.com/office/word/2018/wordml" xmlns:w16sdtdh="http://schemas.microsoft.com/office/word/2020/wordml/sdtdatahash" xmlns:w16se="http://schemas.microsoft.com/office/word/2015/wordml/symex" xmlns:wpg="http://schemas.microsoft.com/office/word/2010/wordprocessingGroup" xmlns:wpi="http://schemas.microsoft.com/office/word/2010/wordprocessingInk" xmlns:wne="http://schemas.microsoft.com/office/word/2006/wordml" xmlns:wps="http://schemas.microsoft.com/office/word/2010/wordprocessingShape" mc:Ignorable="w14 w15 w16se w16cid w16 w16cex w16sdtdh wp14">
   <w:p>
     <w:pPr>
       <w:pStyle w:val="Header"/>
@@ -2747,7 +2703,7 @@
 </file>
 
 <file path=word/numbering.xml><?xml version="1.0" encoding="utf-8"?>
-<w:numbering xmlns:wpc="http://schemas.microsoft.com/office/word/2010/wordprocessingCanvas" xmlns:cx="http://schemas.microsoft.com/office/drawing/2014/chartex" xmlns:cx1="http://schemas.microsoft.com/office/drawing/2015/9/8/chartex" xmlns:cx2="http://schemas.microsoft.com/office/drawing/2015/10/21/chartex" xmlns:cx3="http://schemas.microsoft.com/office/drawing/2016/5/9/chartex" xmlns:cx4="http://schemas.microsoft.com/office/drawing/2016/5/10/chartex" xmlns:cx5="http://schemas.microsoft.com/office/drawing/2016/5/11/chartex" xmlns:cx6="http://schemas.microsoft.com/office/drawing/2016/5/12/chartex" xmlns:cx7="http://schemas.microsoft.com/office/drawing/2016/5/13/chartex" xmlns:cx8="http://schemas.microsoft.com/office/drawing/2016/5/14/chartex" xmlns:mc="http://schemas.openxmlformats.org/markup-compatibility/2006" xmlns:aink="http://schemas.microsoft.com/office/drawing/2016/ink" xmlns:am3d="http://schemas.microsoft.com/office/drawing/2017/model3d" xmlns:o="urn:schemas-microsoft-com:office:office" xmlns:r="http://schemas.openxmlformats.org/officeDocument/2006/relationships" xmlns:m="http://schemas.openxmlformats.org/officeDocument/2006/math" xmlns:v="urn:schemas-microsoft-com:vml" xmlns:wp14="http://schemas.microsoft.com/office/word/2010/wordprocessingDrawing" xmlns:wp="http://schemas.openxmlformats.org/drawingml/2006/wordprocessingDrawing" xmlns:w10="urn:schemas-microsoft-com:office:word" xmlns:w="http://schemas.openxmlformats.org/wordprocessingml/2006/main" xmlns:w14="http://schemas.microsoft.com/office/word/2010/wordml" xmlns:w15="http://schemas.microsoft.com/office/word/2012/wordml" xmlns:w16cex="http://schemas.microsoft.com/office/word/2018/wordml/cex" xmlns:w16cid="http://schemas.microsoft.com/office/word/2016/wordml/cid" xmlns:w16="http://schemas.microsoft.com/office/word/2018/wordml" xmlns:w16se="http://schemas.microsoft.com/office/word/2015/wordml/symex" xmlns:wpg="http://schemas.microsoft.com/office/word/2010/wordprocessingGroup" xmlns:wpi="http://schemas.microsoft.com/office/word/2010/wordprocessingInk" xmlns:wne="http://schemas.microsoft.com/office/word/2006/wordml" xmlns:wps="http://schemas.microsoft.com/office/word/2010/wordprocessingShape" mc:Ignorable="w14 w15 w16se w16cid w16 w16cex wp14">
+<w:numbering xmlns:wpc="http://schemas.microsoft.com/office/word/2010/wordprocessingCanvas" xmlns:cx="http://schemas.microsoft.com/office/drawing/2014/chartex" xmlns:cx1="http://schemas.microsoft.com/office/drawing/2015/9/8/chartex" xmlns:cx2="http://schemas.microsoft.com/office/drawing/2015/10/21/chartex" xmlns:cx3="http://schemas.microsoft.com/office/drawing/2016/5/9/chartex" xmlns:cx4="http://schemas.microsoft.com/office/drawing/2016/5/10/chartex" xmlns:cx5="http://schemas.microsoft.com/office/drawing/2016/5/11/chartex" xmlns:cx6="http://schemas.microsoft.com/office/drawing/2016/5/12/chartex" xmlns:cx7="http://schemas.microsoft.com/office/drawing/2016/5/13/chartex" xmlns:cx8="http://schemas.microsoft.com/office/drawing/2016/5/14/chartex" xmlns:mc="http://schemas.openxmlformats.org/markup-compatibility/2006" xmlns:aink="http://schemas.microsoft.com/office/drawing/2016/ink" xmlns:am3d="http://schemas.microsoft.com/office/drawing/2017/model3d" xmlns:o="urn:schemas-microsoft-com:office:office" xmlns:oel="http://schemas.microsoft.com/office/2019/extlst" xmlns:r="http://schemas.openxmlformats.org/officeDocument/2006/relationships" xmlns:m="http://schemas.openxmlformats.org/officeDocument/2006/math" xmlns:v="urn:schemas-microsoft-com:vml" xmlns:wp14="http://schemas.microsoft.com/office/word/2010/wordprocessingDrawing" xmlns:wp="http://schemas.openxmlformats.org/drawingml/2006/wordprocessingDrawing" xmlns:w10="urn:schemas-microsoft-com:office:word" xmlns:w="http://schemas.openxmlformats.org/wordprocessingml/2006/main" xmlns:w14="http://schemas.microsoft.com/office/word/2010/wordml" xmlns:w15="http://schemas.microsoft.com/office/word/2012/wordml" xmlns:w16cex="http://schemas.microsoft.com/office/word/2018/wordml/cex" xmlns:w16cid="http://schemas.microsoft.com/office/word/2016/wordml/cid" xmlns:w16="http://schemas.microsoft.com/office/word/2018/wordml" xmlns:w16sdtdh="http://schemas.microsoft.com/office/word/2020/wordml/sdtdatahash" xmlns:w16se="http://schemas.microsoft.com/office/word/2015/wordml/symex" xmlns:wpg="http://schemas.microsoft.com/office/word/2010/wordprocessingGroup" xmlns:wpi="http://schemas.microsoft.com/office/word/2010/wordprocessingInk" xmlns:wne="http://schemas.microsoft.com/office/word/2006/wordml" xmlns:wps="http://schemas.microsoft.com/office/word/2010/wordprocessingShape" mc:Ignorable="w14 w15 w16se w16cid w16 w16cex w16sdtdh wp14">
   <w:abstractNum w:abstractNumId="0" w15:restartNumberingAfterBreak="0">
     <w:nsid w:val="00000001"/>
     <w:multiLevelType w:val="hybridMultilevel"/>
@@ -3043,26 +2999,26 @@
       <w:lvlJc w:val="left"/>
     </w:lvl>
   </w:abstractNum>
-  <w:num w:numId="1">
+  <w:num w:numId="1" w16cid:durableId="774057784">
     <w:abstractNumId w:val="0"/>
   </w:num>
-  <w:num w:numId="2">
+  <w:num w:numId="2" w16cid:durableId="2071729258">
     <w:abstractNumId w:val="1"/>
   </w:num>
-  <w:num w:numId="3">
+  <w:num w:numId="3" w16cid:durableId="403533565">
     <w:abstractNumId w:val="2"/>
   </w:num>
-  <w:num w:numId="4">
+  <w:num w:numId="4" w16cid:durableId="716854211">
     <w:abstractNumId w:val="3"/>
   </w:num>
-  <w:num w:numId="5">
+  <w:num w:numId="5" w16cid:durableId="1423454376">
     <w:abstractNumId w:val="4"/>
   </w:num>
 </w:numbering>
 </file>
 
 <file path=word/styles.xml><?xml version="1.0" encoding="utf-8"?>
-<w:styles xmlns:mc="http://schemas.openxmlformats.org/markup-compatibility/2006" xmlns:r="http://schemas.openxmlformats.org/officeDocument/2006/relationships" xmlns:w="http://schemas.openxmlformats.org/wordprocessingml/2006/main" xmlns:w14="http://schemas.microsoft.com/office/word/2010/wordml" xmlns:w15="http://schemas.microsoft.com/office/word/2012/wordml" xmlns:w16cex="http://schemas.microsoft.com/office/word/2018/wordml/cex" xmlns:w16cid="http://schemas.microsoft.com/office/word/2016/wordml/cid" xmlns:w16="http://schemas.microsoft.com/office/word/2018/wordml" xmlns:w16se="http://schemas.microsoft.com/office/word/2015/wordml/symex" mc:Ignorable="w14 w15 w16se w16cid w16 w16cex">
+<w:styles xmlns:mc="http://schemas.openxmlformats.org/markup-compatibility/2006" xmlns:r="http://schemas.openxmlformats.org/officeDocument/2006/relationships" xmlns:w="http://schemas.openxmlformats.org/wordprocessingml/2006/main" xmlns:w14="http://schemas.microsoft.com/office/word/2010/wordml" xmlns:w15="http://schemas.microsoft.com/office/word/2012/wordml" xmlns:w16cex="http://schemas.microsoft.com/office/word/2018/wordml/cex" xmlns:w16cid="http://schemas.microsoft.com/office/word/2016/wordml/cid" xmlns:w16="http://schemas.microsoft.com/office/word/2018/wordml" xmlns:w16sdtdh="http://schemas.microsoft.com/office/word/2020/wordml/sdtdatahash" xmlns:w16se="http://schemas.microsoft.com/office/word/2015/wordml/symex" mc:Ignorable="w14 w15 w16se w16cid w16 w16cex w16sdtdh">
   <w:docDefaults>
     <w:rPrDefault>
       <w:rPr>

</xml_diff>

<commit_message>
resume generation got heavy
</commit_message>
<xml_diff>
--- a/assets/docx/resume_1.docx
+++ b/assets/docx/resume_1.docx
@@ -449,6 +449,8 @@
                 <w:rFonts w:ascii="Times New Roman" w:eastAsia="Times New Roman" w:hAnsi="Times New Roman"/>
                 <w:b/>
                 <w:bCs/>
+                <w:sz w:val="19"/>
+                <w:szCs w:val="19"/>
               </w:rPr>
             </w:pPr>
             <w:r>
@@ -456,6 +458,8 @@
                 <w:rFonts w:ascii="Arial Unicode MS" w:eastAsia="Arial Unicode MS" w:hAnsi="Arial Unicode MS"/>
                 <w:b/>
                 <w:bCs/>
+                <w:sz w:val="19"/>
+                <w:szCs w:val="19"/>
               </w:rPr>
               <w:t>{category}</w:t>
             </w:r>
@@ -472,6 +476,8 @@
               <w:ind w:left="120"/>
               <w:rPr>
                 <w:rFonts w:ascii="Arial Unicode MS" w:eastAsia="Arial Unicode MS" w:hAnsi="Arial Unicode MS"/>
+                <w:sz w:val="19"/>
+                <w:szCs w:val="19"/>
               </w:rPr>
             </w:pPr>
           </w:p>
@@ -486,11 +492,15 @@
               <w:spacing w:line="360" w:lineRule="auto"/>
               <w:rPr>
                 <w:rFonts w:ascii="Arial Unicode MS" w:eastAsia="Arial Unicode MS" w:hAnsi="Arial Unicode MS"/>
+                <w:sz w:val="19"/>
+                <w:szCs w:val="19"/>
               </w:rPr>
             </w:pPr>
             <w:r>
               <w:rPr>
                 <w:rFonts w:ascii="Arial Unicode MS" w:eastAsia="Arial Unicode MS" w:hAnsi="Arial Unicode MS"/>
+                <w:sz w:val="19"/>
+                <w:szCs w:val="19"/>
               </w:rPr>
               <w:t>{skill}</w:t>
             </w:r>
@@ -511,6 +521,8 @@
                 <w:rFonts w:ascii="Times New Roman" w:eastAsia="Times New Roman" w:hAnsi="Times New Roman"/>
                 <w:b/>
                 <w:bCs/>
+                <w:sz w:val="19"/>
+                <w:szCs w:val="19"/>
               </w:rPr>
             </w:pPr>
             <w:r>
@@ -518,6 +530,8 @@
                 <w:rFonts w:ascii="Arial Unicode MS" w:eastAsia="Arial Unicode MS" w:hAnsi="Arial Unicode MS"/>
                 <w:b/>
                 <w:bCs/>
+                <w:sz w:val="19"/>
+                <w:szCs w:val="19"/>
               </w:rPr>
               <w:t>{category}</w:t>
             </w:r>
@@ -533,6 +547,8 @@
               <w:spacing w:line="360" w:lineRule="auto"/>
               <w:rPr>
                 <w:rFonts w:ascii="Arial Unicode MS" w:eastAsia="Arial Unicode MS" w:hAnsi="Arial Unicode MS"/>
+                <w:sz w:val="19"/>
+                <w:szCs w:val="19"/>
               </w:rPr>
             </w:pPr>
           </w:p>
@@ -547,11 +563,15 @@
               <w:spacing w:line="360" w:lineRule="auto"/>
               <w:rPr>
                 <w:rFonts w:ascii="Times New Roman" w:eastAsia="Times New Roman" w:hAnsi="Times New Roman"/>
+                <w:sz w:val="19"/>
+                <w:szCs w:val="19"/>
               </w:rPr>
             </w:pPr>
             <w:r>
               <w:rPr>
                 <w:rFonts w:ascii="Arial Unicode MS" w:eastAsia="Arial Unicode MS" w:hAnsi="Arial Unicode MS"/>
+                <w:sz w:val="19"/>
+                <w:szCs w:val="19"/>
               </w:rPr>
               <w:t>{skill}</w:t>
             </w:r>
@@ -572,6 +592,8 @@
                 <w:rFonts w:ascii="Times New Roman" w:eastAsia="Times New Roman" w:hAnsi="Times New Roman"/>
                 <w:b/>
                 <w:bCs/>
+                <w:sz w:val="19"/>
+                <w:szCs w:val="19"/>
               </w:rPr>
             </w:pPr>
             <w:r>
@@ -579,6 +601,8 @@
                 <w:rFonts w:ascii="Arial Unicode MS" w:eastAsia="Arial Unicode MS" w:hAnsi="Arial Unicode MS"/>
                 <w:b/>
                 <w:bCs/>
+                <w:sz w:val="19"/>
+                <w:szCs w:val="19"/>
               </w:rPr>
               <w:t>{category}</w:t>
             </w:r>
@@ -594,6 +618,8 @@
               <w:spacing w:line="360" w:lineRule="auto"/>
               <w:rPr>
                 <w:rFonts w:ascii="Arial Unicode MS" w:eastAsia="Arial Unicode MS" w:hAnsi="Arial Unicode MS"/>
+                <w:sz w:val="19"/>
+                <w:szCs w:val="19"/>
               </w:rPr>
             </w:pPr>
           </w:p>
@@ -608,11 +634,15 @@
               <w:spacing w:line="360" w:lineRule="auto"/>
               <w:rPr>
                 <w:rFonts w:ascii="Times New Roman" w:eastAsia="Times New Roman" w:hAnsi="Times New Roman"/>
+                <w:sz w:val="19"/>
+                <w:szCs w:val="19"/>
               </w:rPr>
             </w:pPr>
             <w:r>
               <w:rPr>
                 <w:rFonts w:ascii="Arial Unicode MS" w:eastAsia="Arial Unicode MS" w:hAnsi="Arial Unicode MS"/>
+                <w:sz w:val="19"/>
+                <w:szCs w:val="19"/>
               </w:rPr>
               <w:t>{skill}</w:t>
             </w:r>
@@ -633,6 +663,8 @@
                 <w:rFonts w:ascii="Times New Roman" w:eastAsia="Times New Roman" w:hAnsi="Times New Roman"/>
                 <w:b/>
                 <w:bCs/>
+                <w:sz w:val="19"/>
+                <w:szCs w:val="19"/>
               </w:rPr>
             </w:pPr>
             <w:r>
@@ -640,6 +672,8 @@
                 <w:rFonts w:ascii="Arial Unicode MS" w:eastAsia="Arial Unicode MS" w:hAnsi="Arial Unicode MS"/>
                 <w:b/>
                 <w:bCs/>
+                <w:sz w:val="19"/>
+                <w:szCs w:val="19"/>
               </w:rPr>
               <w:t>{category}</w:t>
             </w:r>
@@ -655,6 +689,8 @@
               <w:spacing w:line="360" w:lineRule="auto"/>
               <w:rPr>
                 <w:rFonts w:ascii="Arial Unicode MS" w:eastAsia="Arial Unicode MS" w:hAnsi="Arial Unicode MS"/>
+                <w:sz w:val="19"/>
+                <w:szCs w:val="19"/>
               </w:rPr>
             </w:pPr>
           </w:p>
@@ -669,11 +705,15 @@
               <w:spacing w:line="360" w:lineRule="auto"/>
               <w:rPr>
                 <w:rFonts w:ascii="Times New Roman" w:eastAsia="Times New Roman" w:hAnsi="Times New Roman"/>
+                <w:sz w:val="19"/>
+                <w:szCs w:val="19"/>
               </w:rPr>
             </w:pPr>
             <w:r>
               <w:rPr>
                 <w:rFonts w:ascii="Arial Unicode MS" w:eastAsia="Arial Unicode MS" w:hAnsi="Arial Unicode MS"/>
+                <w:sz w:val="19"/>
+                <w:szCs w:val="19"/>
               </w:rPr>
               <w:t>{skill}</w:t>
             </w:r>
@@ -694,6 +734,8 @@
                 <w:rFonts w:ascii="Arial Unicode MS" w:eastAsia="Arial Unicode MS" w:hAnsi="Arial Unicode MS"/>
                 <w:b/>
                 <w:bCs/>
+                <w:sz w:val="19"/>
+                <w:szCs w:val="19"/>
               </w:rPr>
             </w:pPr>
             <w:r>
@@ -701,6 +743,8 @@
                 <w:rFonts w:ascii="Arial Unicode MS" w:eastAsia="Arial Unicode MS" w:hAnsi="Arial Unicode MS"/>
                 <w:b/>
                 <w:bCs/>
+                <w:sz w:val="19"/>
+                <w:szCs w:val="19"/>
               </w:rPr>
               <w:t>{category}</w:t>
             </w:r>
@@ -716,6 +760,8 @@
               <w:spacing w:line="360" w:lineRule="auto"/>
               <w:rPr>
                 <w:rFonts w:ascii="Arial Unicode MS" w:eastAsia="Arial Unicode MS" w:hAnsi="Arial Unicode MS"/>
+                <w:sz w:val="19"/>
+                <w:szCs w:val="19"/>
               </w:rPr>
             </w:pPr>
           </w:p>
@@ -730,11 +776,15 @@
               <w:spacing w:line="360" w:lineRule="auto"/>
               <w:rPr>
                 <w:rFonts w:ascii="Arial Unicode MS" w:eastAsia="Arial Unicode MS" w:hAnsi="Arial Unicode MS"/>
+                <w:sz w:val="19"/>
+                <w:szCs w:val="19"/>
               </w:rPr>
             </w:pPr>
             <w:r>
               <w:rPr>
                 <w:rFonts w:ascii="Arial Unicode MS" w:eastAsia="Arial Unicode MS" w:hAnsi="Arial Unicode MS"/>
+                <w:sz w:val="19"/>
+                <w:szCs w:val="19"/>
               </w:rPr>
               <w:t>{skill}</w:t>
             </w:r>

</xml_diff>